<commit_message>
Laatste Update voor v 1.2RC1
</commit_message>
<xml_diff>
--- a/0000. Review versie 1.2ec/20170215_Consultatie Antwoorden_1.2ec - verwerkt.docx
+++ b/0000. Review versie 1.2ec/20170215_Consultatie Antwoorden_1.2ec - verwerkt.docx
@@ -339,6 +339,55 @@
               </w:rPr>
               <w:t>ec</w:t>
             </w:r>
+            <w:r>
+              <w:rPr>
+                <w:rFonts w:ascii="Verdana" w:eastAsia="Times New Roman" w:hAnsi="Verdana" w:cs="Arial"/>
+                <w:sz w:val="16"/>
+                <w:szCs w:val="16"/>
+                <w:lang w:val="en-GB" w:eastAsia="nl-NL"/>
+              </w:rPr>
+              <w:t xml:space="preserve"> </w:t>
+            </w:r>
+            <w:proofErr w:type="spellStart"/>
+            <w:r>
+              <w:rPr>
+                <w:rFonts w:ascii="Verdana" w:eastAsia="Times New Roman" w:hAnsi="Verdana" w:cs="Arial"/>
+                <w:sz w:val="16"/>
+                <w:szCs w:val="16"/>
+                <w:lang w:val="en-GB" w:eastAsia="nl-NL"/>
+              </w:rPr>
+              <w:t>en</w:t>
+            </w:r>
+            <w:proofErr w:type="spellEnd"/>
+            <w:r>
+              <w:rPr>
+                <w:rFonts w:ascii="Verdana" w:eastAsia="Times New Roman" w:hAnsi="Verdana" w:cs="Arial"/>
+                <w:sz w:val="16"/>
+                <w:szCs w:val="16"/>
+                <w:lang w:val="en-GB" w:eastAsia="nl-NL"/>
+              </w:rPr>
+              <w:t xml:space="preserve"> update </w:t>
+            </w:r>
+            <w:proofErr w:type="spellStart"/>
+            <w:r>
+              <w:rPr>
+                <w:rFonts w:ascii="Verdana" w:eastAsia="Times New Roman" w:hAnsi="Verdana" w:cs="Arial"/>
+                <w:sz w:val="16"/>
+                <w:szCs w:val="16"/>
+                <w:lang w:val="en-GB" w:eastAsia="nl-NL"/>
+              </w:rPr>
+              <w:t>naar</w:t>
+            </w:r>
+            <w:proofErr w:type="spellEnd"/>
+            <w:r>
+              <w:rPr>
+                <w:rFonts w:ascii="Verdana" w:eastAsia="Times New Roman" w:hAnsi="Verdana" w:cs="Arial"/>
+                <w:sz w:val="16"/>
+                <w:szCs w:val="16"/>
+                <w:lang w:val="en-GB" w:eastAsia="nl-NL"/>
+              </w:rPr>
+              <w:t xml:space="preserve"> 1.2RC1</w:t>
+            </w:r>
           </w:p>
         </w:tc>
         <w:tc>
@@ -509,7 +558,16 @@
                 <w:szCs w:val="16"/>
                 <w:lang w:eastAsia="nl-NL"/>
               </w:rPr>
-              <w:t>02</w:t>
+              <w:t>0</w:t>
+            </w:r>
+            <w:r>
+              <w:rPr>
+                <w:rFonts w:ascii="Verdana" w:eastAsia="Times New Roman" w:hAnsi="Verdana" w:cs="Arial"/>
+                <w:sz w:val="16"/>
+                <w:szCs w:val="16"/>
+                <w:lang w:eastAsia="nl-NL"/>
+              </w:rPr>
+              <w:t>3</w:t>
             </w:r>
             <w:r>
               <w:rPr>
@@ -536,25 +594,18 @@
                 <w:szCs w:val="16"/>
                 <w:lang w:eastAsia="nl-NL"/>
               </w:rPr>
-              <w:t>5</w:t>
-            </w:r>
-            <w:r>
-              <w:rPr>
-                <w:rFonts w:ascii="Verdana" w:eastAsia="Times New Roman" w:hAnsi="Verdana" w:cs="Arial"/>
-                <w:sz w:val="16"/>
-                <w:szCs w:val="16"/>
-                <w:lang w:eastAsia="nl-NL"/>
-              </w:rPr>
-              <w:t>/ Concept</w:t>
-            </w:r>
-            <w:r>
-              <w:rPr>
-                <w:rFonts w:ascii="Verdana" w:eastAsia="Times New Roman" w:hAnsi="Verdana" w:cs="Arial"/>
-                <w:sz w:val="16"/>
-                <w:szCs w:val="16"/>
-                <w:lang w:eastAsia="nl-NL"/>
-              </w:rPr>
-              <w:t xml:space="preserve"> verwerking</w:t>
+              <w:t>0</w:t>
+            </w:r>
+            <w:bookmarkStart w:id="0" w:name="_GoBack"/>
+            <w:bookmarkEnd w:id="0"/>
+            <w:r>
+              <w:rPr>
+                <w:rFonts w:ascii="Verdana" w:eastAsia="Times New Roman" w:hAnsi="Verdana" w:cs="Arial"/>
+                <w:sz w:val="16"/>
+                <w:szCs w:val="16"/>
+                <w:lang w:eastAsia="nl-NL"/>
+              </w:rPr>
+              <w:t>/ Verwerkt</w:t>
             </w:r>
           </w:p>
         </w:tc>
@@ -4332,6 +4383,7 @@
                 <w:szCs w:val="16"/>
                 <w:lang w:eastAsia="nl-NL"/>
               </w:rPr>
+              <w:lastRenderedPageBreak/>
               <w:t>Kadaster</w:t>
             </w:r>
           </w:p>
@@ -4443,15 +4495,6 @@
                 <w:lang w:eastAsia="nl-NL"/>
               </w:rPr>
               <w:br/>
-            </w:r>
-            <w:r>
-              <w:rPr>
-                <w:rFonts w:ascii="Verdana" w:eastAsia="Times New Roman" w:hAnsi="Verdana" w:cs="Arial"/>
-                <w:sz w:val="16"/>
-                <w:szCs w:val="16"/>
-                <w:lang w:eastAsia="nl-NL"/>
-              </w:rPr>
-              <w:lastRenderedPageBreak/>
               <w:t xml:space="preserve">aanvraagsoort / Aanvraagsoort -&gt; </w:t>
             </w:r>
             <w:proofErr w:type="spellStart"/>
@@ -4681,17 +4724,7 @@
                 <w:szCs w:val="16"/>
                 <w:lang w:eastAsia="nl-NL"/>
               </w:rPr>
-              <w:t xml:space="preserve">Akkoord om proces niet te </w:t>
-            </w:r>
-            <w:r>
-              <w:rPr>
-                <w:rFonts w:ascii="Verdana" w:eastAsia="Times New Roman" w:hAnsi="Verdana" w:cs="Arial"/>
-                <w:sz w:val="16"/>
-                <w:szCs w:val="16"/>
-                <w:lang w:eastAsia="nl-NL"/>
-              </w:rPr>
-              <w:lastRenderedPageBreak/>
-              <w:t>verstoren</w:t>
+              <w:t>Akkoord om proces niet te verstoren</w:t>
             </w:r>
           </w:p>
         </w:tc>
@@ -4723,7 +4756,6 @@
                 <w:szCs w:val="16"/>
                 <w:lang w:eastAsia="nl-NL"/>
               </w:rPr>
-              <w:lastRenderedPageBreak/>
               <w:t>v</w:t>
             </w:r>
           </w:p>
@@ -5756,25 +5788,14 @@
                 <w:lang w:eastAsia="nl-NL"/>
               </w:rPr>
             </w:pPr>
-            <w:proofErr w:type="spellStart"/>
-            <w:r>
-              <w:rPr>
-                <w:rFonts w:ascii="Verdana" w:eastAsia="Times New Roman" w:hAnsi="Verdana" w:cs="Arial"/>
-                <w:sz w:val="16"/>
-                <w:szCs w:val="16"/>
-                <w:lang w:eastAsia="nl-NL"/>
-              </w:rPr>
-              <w:t>Constraints</w:t>
-            </w:r>
-            <w:proofErr w:type="spellEnd"/>
-            <w:r>
-              <w:rPr>
-                <w:rFonts w:ascii="Verdana" w:eastAsia="Times New Roman" w:hAnsi="Verdana" w:cs="Arial"/>
-                <w:sz w:val="16"/>
-                <w:szCs w:val="16"/>
-                <w:lang w:eastAsia="nl-NL"/>
-              </w:rPr>
-              <w:t xml:space="preserve"> afmaken</w:t>
+            <w:r>
+              <w:rPr>
+                <w:rFonts w:ascii="Verdana" w:eastAsia="Times New Roman" w:hAnsi="Verdana" w:cs="Arial"/>
+                <w:sz w:val="16"/>
+                <w:szCs w:val="16"/>
+                <w:lang w:eastAsia="nl-NL"/>
+              </w:rPr>
+              <w:t>v</w:t>
             </w:r>
           </w:p>
         </w:tc>
@@ -6247,7 +6268,27 @@
                 <w:szCs w:val="16"/>
                 <w:lang w:eastAsia="nl-NL"/>
               </w:rPr>
-              <w:t>In overweging</w:t>
+              <w:t xml:space="preserve">In deze versie niet gedaan. Mogelijk uiteindelijk in de bijlage. Er moet nog een </w:t>
+            </w:r>
+            <w:proofErr w:type="spellStart"/>
+            <w:r>
+              <w:rPr>
+                <w:rFonts w:ascii="Verdana" w:eastAsia="Times New Roman" w:hAnsi="Verdana" w:cs="Arial"/>
+                <w:sz w:val="16"/>
+                <w:szCs w:val="16"/>
+                <w:lang w:eastAsia="nl-NL"/>
+              </w:rPr>
+              <w:t>use</w:t>
+            </w:r>
+            <w:proofErr w:type="spellEnd"/>
+            <w:r>
+              <w:rPr>
+                <w:rFonts w:ascii="Verdana" w:eastAsia="Times New Roman" w:hAnsi="Verdana" w:cs="Arial"/>
+                <w:sz w:val="16"/>
+                <w:szCs w:val="16"/>
+                <w:lang w:eastAsia="nl-NL"/>
+              </w:rPr>
+              <w:t xml:space="preserve"> case beschrijving bij</w:t>
             </w:r>
           </w:p>
         </w:tc>
@@ -7035,6 +7076,7 @@
                 <w:szCs w:val="16"/>
                 <w:lang w:eastAsia="nl-NL"/>
               </w:rPr>
+              <w:lastRenderedPageBreak/>
               <w:t>De decentrale netbeheerder dient de volgende attributen in te vullen:</w:t>
             </w:r>
           </w:p>
@@ -7060,7 +7102,6 @@
                 <w:szCs w:val="16"/>
                 <w:lang w:eastAsia="nl-NL"/>
               </w:rPr>
-              <w:lastRenderedPageBreak/>
               <w:t>IMKLBasis</w:t>
             </w:r>
             <w:proofErr w:type="spellEnd"/>
@@ -7928,6 +7969,7 @@
                 <w:szCs w:val="16"/>
                 <w:lang w:eastAsia="nl-NL"/>
               </w:rPr>
+              <w:lastRenderedPageBreak/>
               <w:t>RegelsDecentraleAanlevering</w:t>
             </w:r>
             <w:proofErr w:type="spellEnd"/>
@@ -8217,7 +8259,17 @@
                 <w:szCs w:val="16"/>
                 <w:lang w:eastAsia="nl-NL"/>
               </w:rPr>
-              <w:t>-proces is deze zeer relevant (alternatieve flow), maar deze wordt niet opgenomen in de levering van gebiedsinformatie.</w:t>
+              <w:t xml:space="preserve">-proces is deze zeer relevant (alternatieve flow), maar deze wordt niet opgenomen in de levering van </w:t>
+            </w:r>
+            <w:r>
+              <w:rPr>
+                <w:rFonts w:ascii="Verdana" w:eastAsia="Times New Roman" w:hAnsi="Verdana" w:cs="Arial"/>
+                <w:sz w:val="16"/>
+                <w:szCs w:val="16"/>
+                <w:lang w:eastAsia="nl-NL"/>
+              </w:rPr>
+              <w:lastRenderedPageBreak/>
+              <w:t>gebiedsinformatie.</w:t>
             </w:r>
           </w:p>
           <w:p>
@@ -10296,7 +10348,16 @@
                 <w:sz w:val="16"/>
                 <w:szCs w:val="16"/>
               </w:rPr>
-              <w:t xml:space="preserve">N.B.: Dit betreft toch enkel de WION 'uitlevering' richting grondroerder/netbeheerder? Bij het leveren van data aan de Centrale Voorziening ga ik ervan uit dat er geen </w:t>
+              <w:t xml:space="preserve">N.B.: Dit betreft toch enkel de WION 'uitlevering' richting grondroerder/netbeheerder? Bij </w:t>
+            </w:r>
+            <w:r>
+              <w:rPr>
+                <w:rFonts w:eastAsia="Times New Roman" w:cs="Arial"/>
+                <w:sz w:val="16"/>
+                <w:szCs w:val="16"/>
+              </w:rPr>
+              <w:lastRenderedPageBreak/>
+              <w:t xml:space="preserve">het leveren van data aan de Centrale Voorziening ga ik ervan uit dat er geen </w:t>
             </w:r>
             <w:proofErr w:type="spellStart"/>
             <w:r>
@@ -10340,7 +10401,6 @@
                 <w:b w:val="0"/>
                 <w:bCs w:val="0"/>
               </w:rPr>
-              <w:lastRenderedPageBreak/>
               <w:t xml:space="preserve">Toevoeging: Ik lees bij over de </w:t>
             </w:r>
             <w:proofErr w:type="spellStart"/>
@@ -10462,42 +10522,30 @@
           </w:tcPr>
           <w:p>
             <w:pPr>
-              <w:spacing w:after="0" w:line="240" w:lineRule="auto"/>
-              <w:rPr>
-                <w:rFonts w:ascii="Verdana" w:eastAsia="Times New Roman" w:hAnsi="Verdana" w:cs="Arial"/>
-                <w:sz w:val="16"/>
-                <w:szCs w:val="16"/>
-                <w:lang w:eastAsia="nl-NL"/>
-              </w:rPr>
-            </w:pPr>
-            <w:r>
-              <w:rPr>
-                <w:rFonts w:ascii="Verdana" w:eastAsia="Times New Roman" w:hAnsi="Verdana" w:cs="Arial"/>
-                <w:sz w:val="16"/>
-                <w:szCs w:val="16"/>
-                <w:lang w:eastAsia="nl-NL"/>
-              </w:rPr>
-              <w:t>Toch nog uitzoeken.</w:t>
-            </w:r>
-          </w:p>
-          <w:p>
-            <w:pPr>
-              <w:spacing w:after="0" w:line="240" w:lineRule="auto"/>
-              <w:rPr>
-                <w:rFonts w:ascii="Verdana" w:eastAsia="Times New Roman" w:hAnsi="Verdana" w:cs="Arial"/>
-                <w:sz w:val="16"/>
-                <w:szCs w:val="16"/>
-                <w:lang w:eastAsia="nl-NL"/>
-              </w:rPr>
-            </w:pPr>
-            <w:r>
-              <w:rPr>
-                <w:rFonts w:ascii="Verdana" w:eastAsia="Times New Roman" w:hAnsi="Verdana" w:cs="Arial"/>
-                <w:sz w:val="16"/>
-                <w:szCs w:val="16"/>
-                <w:lang w:eastAsia="nl-NL"/>
-              </w:rPr>
-              <w:t xml:space="preserve">Mogelijk simpeler om </w:t>
+              <w:rPr>
+                <w:rFonts w:ascii="Verdana" w:eastAsia="Times New Roman" w:hAnsi="Verdana" w:cs="Arial"/>
+                <w:sz w:val="16"/>
+                <w:szCs w:val="16"/>
+                <w:lang w:eastAsia="nl-NL"/>
+              </w:rPr>
+            </w:pPr>
+            <w:r>
+              <w:rPr>
+                <w:rFonts w:ascii="Verdana" w:eastAsia="Times New Roman" w:hAnsi="Verdana" w:cs="Arial"/>
+                <w:sz w:val="16"/>
+                <w:szCs w:val="16"/>
+                <w:lang w:eastAsia="nl-NL"/>
+              </w:rPr>
+              <w:t xml:space="preserve">Tekst aanpassing: </w:t>
+            </w:r>
+            <w:r>
+              <w:rPr>
+                <w:rFonts w:ascii="Verdana" w:eastAsia="Times New Roman" w:hAnsi="Verdana" w:cs="Arial"/>
+                <w:sz w:val="16"/>
+                <w:szCs w:val="16"/>
+                <w:lang w:eastAsia="nl-NL"/>
+              </w:rPr>
+              <w:t xml:space="preserve">Een </w:t>
             </w:r>
             <w:proofErr w:type="spellStart"/>
             <w:r>
@@ -10517,60 +10565,7 @@
                 <w:szCs w:val="16"/>
                 <w:lang w:eastAsia="nl-NL"/>
               </w:rPr>
-              <w:t xml:space="preserve"> box voor geheel bestand te doen.</w:t>
-            </w:r>
-          </w:p>
-          <w:p>
-            <w:pPr>
-              <w:spacing w:after="0" w:line="240" w:lineRule="auto"/>
-              <w:rPr>
-                <w:rFonts w:ascii="Verdana" w:eastAsia="Times New Roman" w:hAnsi="Verdana" w:cs="Arial"/>
-                <w:sz w:val="16"/>
-                <w:szCs w:val="16"/>
-                <w:lang w:eastAsia="nl-NL"/>
-              </w:rPr>
-            </w:pPr>
-          </w:p>
-          <w:p>
-            <w:pPr>
-              <w:spacing w:after="0" w:line="240" w:lineRule="auto"/>
-              <w:rPr>
-                <w:rFonts w:ascii="Verdana" w:eastAsia="Times New Roman" w:hAnsi="Verdana" w:cs="Arial"/>
-                <w:sz w:val="16"/>
-                <w:szCs w:val="16"/>
-                <w:lang w:eastAsia="nl-NL"/>
-              </w:rPr>
-            </w:pPr>
-          </w:p>
-          <w:p>
-            <w:pPr>
-              <w:spacing w:after="0" w:line="240" w:lineRule="auto"/>
-              <w:rPr>
-                <w:rFonts w:ascii="Verdana" w:eastAsia="Times New Roman" w:hAnsi="Verdana" w:cs="Arial"/>
-                <w:sz w:val="16"/>
-                <w:szCs w:val="16"/>
-                <w:lang w:eastAsia="nl-NL"/>
-              </w:rPr>
-            </w:pPr>
-            <w:proofErr w:type="spellStart"/>
-            <w:r>
-              <w:rPr>
-                <w:rFonts w:ascii="Verdana" w:eastAsia="Times New Roman" w:hAnsi="Verdana" w:cs="Arial"/>
-                <w:sz w:val="16"/>
-                <w:szCs w:val="16"/>
-                <w:lang w:eastAsia="nl-NL"/>
-              </w:rPr>
-              <w:t>Bounding</w:t>
-            </w:r>
-            <w:proofErr w:type="spellEnd"/>
-            <w:r>
-              <w:rPr>
-                <w:rFonts w:ascii="Verdana" w:eastAsia="Times New Roman" w:hAnsi="Verdana" w:cs="Arial"/>
-                <w:sz w:val="16"/>
-                <w:szCs w:val="16"/>
-                <w:lang w:eastAsia="nl-NL"/>
-              </w:rPr>
-              <w:t xml:space="preserve"> box alleen voor de objecten Graafpolygoon, </w:t>
+              <w:t xml:space="preserve"> box is verplicht alleen voor het hele bestand bij uitleveringen en is niet opgenomen bij </w:t>
             </w:r>
             <w:r>
               <w:rPr>
@@ -10580,28 +10575,19 @@
                 <w:lang w:eastAsia="nl-NL"/>
               </w:rPr>
               <w:lastRenderedPageBreak/>
-              <w:t xml:space="preserve">Informatiepolygoon en </w:t>
-            </w:r>
-            <w:proofErr w:type="spellStart"/>
-            <w:r>
-              <w:rPr>
-                <w:rFonts w:ascii="Verdana" w:eastAsia="Times New Roman" w:hAnsi="Verdana" w:cs="Arial"/>
-                <w:sz w:val="16"/>
-                <w:szCs w:val="16"/>
-                <w:lang w:eastAsia="nl-NL"/>
-              </w:rPr>
-              <w:t>Orientatiepolygoon</w:t>
-            </w:r>
-            <w:proofErr w:type="spellEnd"/>
-            <w:r>
-              <w:rPr>
-                <w:rFonts w:ascii="Verdana" w:eastAsia="Times New Roman" w:hAnsi="Verdana" w:cs="Arial"/>
-                <w:sz w:val="16"/>
-                <w:szCs w:val="16"/>
-                <w:lang w:eastAsia="nl-NL"/>
-              </w:rPr>
-              <w:t>.</w:t>
-            </w:r>
+              <w:t>individuele geometrieën.</w:t>
+            </w:r>
+          </w:p>
+          <w:p>
+            <w:pPr>
+              <w:spacing w:after="0" w:line="240" w:lineRule="auto"/>
+              <w:rPr>
+                <w:rFonts w:ascii="Verdana" w:eastAsia="Times New Roman" w:hAnsi="Verdana" w:cs="Arial"/>
+                <w:sz w:val="16"/>
+                <w:szCs w:val="16"/>
+                <w:lang w:eastAsia="nl-NL"/>
+              </w:rPr>
+            </w:pPr>
           </w:p>
           <w:p>
             <w:pPr>
@@ -10636,6 +10622,16 @@
                 <w:lang w:eastAsia="nl-NL"/>
               </w:rPr>
             </w:pPr>
+            <w:r>
+              <w:rPr>
+                <w:rFonts w:ascii="Verdana" w:eastAsia="Times New Roman" w:hAnsi="Verdana" w:cs="Arial"/>
+                <w:sz w:val="16"/>
+                <w:szCs w:val="16"/>
+                <w:lang w:eastAsia="nl-NL"/>
+              </w:rPr>
+              <w:lastRenderedPageBreak/>
+              <w:t>v</w:t>
+            </w:r>
           </w:p>
         </w:tc>
       </w:tr>
@@ -11899,70 +11895,19 @@
                 <w:szCs w:val="16"/>
                 <w:lang w:eastAsia="nl-NL"/>
               </w:rPr>
-              <w:t>Deze definities worden gebruikt:</w:t>
-            </w:r>
-          </w:p>
-          <w:p>
-            <w:pPr>
-              <w:spacing w:after="0" w:line="240" w:lineRule="auto"/>
-              <w:rPr>
-                <w:rFonts w:ascii="Verdana" w:eastAsia="Times New Roman" w:hAnsi="Verdana" w:cs="Arial"/>
-                <w:sz w:val="16"/>
-                <w:szCs w:val="16"/>
-                <w:lang w:eastAsia="nl-NL"/>
-              </w:rPr>
-            </w:pPr>
-            <w:r>
-              <w:rPr>
-                <w:rFonts w:ascii="Verdana" w:eastAsia="Times New Roman" w:hAnsi="Verdana" w:cs="Arial"/>
-                <w:i/>
-                <w:sz w:val="16"/>
-                <w:szCs w:val="16"/>
-                <w:lang w:eastAsia="nl-NL"/>
-              </w:rPr>
-              <w:t>Gegevens van de opdrachtgever voor de aanvraag van gebiedsinformatie</w:t>
-            </w:r>
-            <w:r>
-              <w:rPr>
-                <w:rFonts w:ascii="Verdana" w:eastAsia="Times New Roman" w:hAnsi="Verdana" w:cs="Arial"/>
-                <w:sz w:val="16"/>
-                <w:szCs w:val="16"/>
-                <w:lang w:eastAsia="nl-NL"/>
-              </w:rPr>
-              <w:t>.</w:t>
-            </w:r>
-          </w:p>
-          <w:p>
-            <w:pPr>
-              <w:spacing w:after="0" w:line="240" w:lineRule="auto"/>
-              <w:rPr>
-                <w:rFonts w:ascii="Verdana" w:eastAsia="Times New Roman" w:hAnsi="Verdana" w:cs="Arial"/>
-                <w:sz w:val="16"/>
-                <w:szCs w:val="16"/>
-                <w:lang w:eastAsia="nl-NL"/>
-              </w:rPr>
-            </w:pPr>
-          </w:p>
-          <w:p>
-            <w:pPr>
-              <w:spacing w:after="0" w:line="240" w:lineRule="auto"/>
-              <w:rPr>
-                <w:rFonts w:ascii="Verdana" w:eastAsia="Times New Roman" w:hAnsi="Verdana" w:cs="Arial"/>
-                <w:sz w:val="16"/>
-                <w:szCs w:val="16"/>
-                <w:lang w:eastAsia="nl-NL"/>
-              </w:rPr>
-            </w:pPr>
-            <w:r>
-              <w:rPr>
-                <w:rFonts w:ascii="Verdana" w:eastAsia="Times New Roman" w:hAnsi="Verdana" w:cs="Arial"/>
-                <w:i/>
-                <w:sz w:val="16"/>
-                <w:szCs w:val="16"/>
-                <w:lang w:eastAsia="nl-NL"/>
-              </w:rPr>
-              <w:t>Gegevens van de aanvrager van gebiedsinformatie.</w:t>
-            </w:r>
+              <w:t xml:space="preserve">Is aangepast. Een Aanvrager heeft één attribuut meer </w:t>
+            </w:r>
+            <w:proofErr w:type="spellStart"/>
+            <w:r>
+              <w:rPr>
+                <w:rFonts w:ascii="Verdana" w:eastAsia="Times New Roman" w:hAnsi="Verdana" w:cs="Arial"/>
+                <w:sz w:val="16"/>
+                <w:szCs w:val="16"/>
+                <w:lang w:eastAsia="nl-NL"/>
+              </w:rPr>
+              <w:t>extraEmail</w:t>
+            </w:r>
+            <w:proofErr w:type="spellEnd"/>
           </w:p>
         </w:tc>
         <w:tc>
@@ -12269,7 +12214,58 @@
                 <w:szCs w:val="16"/>
                 <w:lang w:eastAsia="nl-NL"/>
               </w:rPr>
-              <w:t xml:space="preserve">Staat in de huidige modellering los van het </w:t>
+              <w:t xml:space="preserve">Staat in de huidige modellering los van het INSPIRE </w:t>
+            </w:r>
+            <w:proofErr w:type="spellStart"/>
+            <w:r>
+              <w:rPr>
+                <w:rFonts w:ascii="Verdana" w:eastAsia="Times New Roman" w:hAnsi="Verdana" w:cs="Arial"/>
+                <w:sz w:val="16"/>
+                <w:szCs w:val="16"/>
+                <w:lang w:eastAsia="nl-NL"/>
+              </w:rPr>
+              <w:t>Addres</w:t>
+            </w:r>
+            <w:proofErr w:type="spellEnd"/>
+            <w:r>
+              <w:rPr>
+                <w:rFonts w:ascii="Verdana" w:eastAsia="Times New Roman" w:hAnsi="Verdana" w:cs="Arial"/>
+                <w:sz w:val="16"/>
+                <w:szCs w:val="16"/>
+                <w:lang w:eastAsia="nl-NL"/>
+              </w:rPr>
+              <w:t xml:space="preserve"> bij het object INSPIRE contact</w:t>
+            </w:r>
+          </w:p>
+          <w:p>
+            <w:pPr>
+              <w:spacing w:after="0" w:line="240" w:lineRule="auto"/>
+              <w:rPr>
+                <w:rFonts w:ascii="Verdana" w:eastAsia="Times New Roman" w:hAnsi="Verdana" w:cs="Arial"/>
+                <w:sz w:val="16"/>
+                <w:szCs w:val="16"/>
+                <w:lang w:eastAsia="nl-NL"/>
+              </w:rPr>
+            </w:pPr>
+          </w:p>
+          <w:p>
+            <w:pPr>
+              <w:spacing w:after="0" w:line="240" w:lineRule="auto"/>
+              <w:rPr>
+                <w:rFonts w:ascii="Verdana" w:eastAsia="Times New Roman" w:hAnsi="Verdana" w:cs="Arial"/>
+                <w:sz w:val="16"/>
+                <w:szCs w:val="16"/>
+                <w:lang w:eastAsia="nl-NL"/>
+              </w:rPr>
+            </w:pPr>
+            <w:r>
+              <w:rPr>
+                <w:rFonts w:ascii="Verdana" w:eastAsia="Times New Roman" w:hAnsi="Verdana" w:cs="Arial"/>
+                <w:sz w:val="16"/>
+                <w:szCs w:val="16"/>
+                <w:lang w:eastAsia="nl-NL"/>
+              </w:rPr>
+              <w:t xml:space="preserve">Door een fout in het INSPIRE XSD kunnen er </w:t>
             </w:r>
             <w:r>
               <w:rPr>
@@ -12279,58 +12275,7 @@
                 <w:lang w:eastAsia="nl-NL"/>
               </w:rPr>
               <w:lastRenderedPageBreak/>
-              <w:t xml:space="preserve">INSPIRE </w:t>
-            </w:r>
-            <w:proofErr w:type="spellStart"/>
-            <w:r>
-              <w:rPr>
-                <w:rFonts w:ascii="Verdana" w:eastAsia="Times New Roman" w:hAnsi="Verdana" w:cs="Arial"/>
-                <w:sz w:val="16"/>
-                <w:szCs w:val="16"/>
-                <w:lang w:eastAsia="nl-NL"/>
-              </w:rPr>
-              <w:t>Addres</w:t>
-            </w:r>
-            <w:proofErr w:type="spellEnd"/>
-            <w:r>
-              <w:rPr>
-                <w:rFonts w:ascii="Verdana" w:eastAsia="Times New Roman" w:hAnsi="Verdana" w:cs="Arial"/>
-                <w:sz w:val="16"/>
-                <w:szCs w:val="16"/>
-                <w:lang w:eastAsia="nl-NL"/>
-              </w:rPr>
-              <w:t xml:space="preserve"> bij het object INSPIRE contact</w:t>
-            </w:r>
-          </w:p>
-          <w:p>
-            <w:pPr>
-              <w:spacing w:after="0" w:line="240" w:lineRule="auto"/>
-              <w:rPr>
-                <w:rFonts w:ascii="Verdana" w:eastAsia="Times New Roman" w:hAnsi="Verdana" w:cs="Arial"/>
-                <w:sz w:val="16"/>
-                <w:szCs w:val="16"/>
-                <w:lang w:eastAsia="nl-NL"/>
-              </w:rPr>
-            </w:pPr>
-          </w:p>
-          <w:p>
-            <w:pPr>
-              <w:spacing w:after="0" w:line="240" w:lineRule="auto"/>
-              <w:rPr>
-                <w:rFonts w:ascii="Verdana" w:eastAsia="Times New Roman" w:hAnsi="Verdana" w:cs="Arial"/>
-                <w:sz w:val="16"/>
-                <w:szCs w:val="16"/>
-                <w:lang w:eastAsia="nl-NL"/>
-              </w:rPr>
-            </w:pPr>
-            <w:r>
-              <w:rPr>
-                <w:rFonts w:ascii="Verdana" w:eastAsia="Times New Roman" w:hAnsi="Verdana" w:cs="Arial"/>
-                <w:sz w:val="16"/>
-                <w:szCs w:val="16"/>
-                <w:lang w:eastAsia="nl-NL"/>
-              </w:rPr>
-              <w:t xml:space="preserve">Door een fout in het INSPIRE XSD kunnen er voor INSPIRE geen contact en </w:t>
+              <w:t xml:space="preserve">voor INSPIRE geen contact en </w:t>
             </w:r>
             <w:proofErr w:type="spellStart"/>
             <w:r>
@@ -13989,17 +13934,7 @@
                 <w:szCs w:val="16"/>
                 <w:lang w:eastAsia="nl-NL"/>
               </w:rPr>
-              <w:t xml:space="preserve"> 2017-01-</w:t>
-            </w:r>
-            <w:r>
-              <w:rPr>
-                <w:rFonts w:ascii="Verdana" w:eastAsia="Times New Roman" w:hAnsi="Verdana" w:cs="Arial"/>
-                <w:sz w:val="16"/>
-                <w:szCs w:val="16"/>
-                <w:lang w:eastAsia="nl-NL"/>
-              </w:rPr>
-              <w:lastRenderedPageBreak/>
-              <w:t>31.pdf.</w:t>
+              <w:t xml:space="preserve"> 2017-01-31.pdf.</w:t>
             </w:r>
           </w:p>
           <w:p>
@@ -14116,7 +14051,6 @@
                 <w:rFonts w:ascii="Verdana" w:eastAsia="Times New Roman" w:hAnsi="Verdana" w:cs="Arial"/>
                 <w:sz w:val="16"/>
                 <w:szCs w:val="16"/>
-                <w:highlight w:val="yellow"/>
                 <w:lang w:eastAsia="nl-NL"/>
               </w:rPr>
             </w:pPr>
@@ -14126,9 +14060,9 @@
                 <w:rFonts w:ascii="Verdana" w:eastAsia="Times New Roman" w:hAnsi="Verdana" w:cs="Arial"/>
                 <w:sz w:val="16"/>
                 <w:szCs w:val="16"/>
-                <w:highlight w:val="yellow"/>
-                <w:lang w:eastAsia="nl-NL"/>
-              </w:rPr>
+                <w:lang w:eastAsia="nl-NL"/>
+              </w:rPr>
+              <w:lastRenderedPageBreak/>
               <w:t>Tennet</w:t>
             </w:r>
             <w:proofErr w:type="spellEnd"/>
@@ -14137,7 +14071,6 @@
                 <w:rFonts w:ascii="Verdana" w:eastAsia="Times New Roman" w:hAnsi="Verdana" w:cs="Arial"/>
                 <w:sz w:val="16"/>
                 <w:szCs w:val="16"/>
-                <w:highlight w:val="yellow"/>
                 <w:lang w:eastAsia="nl-NL"/>
               </w:rPr>
               <w:t xml:space="preserve">, via </w:t>
@@ -14148,7 +14081,6 @@
                 <w:rFonts w:ascii="Verdana" w:eastAsia="Times New Roman" w:hAnsi="Verdana" w:cs="Arial"/>
                 <w:sz w:val="16"/>
                 <w:szCs w:val="16"/>
-                <w:highlight w:val="yellow"/>
                 <w:lang w:eastAsia="nl-NL"/>
               </w:rPr>
               <w:t>Alliander</w:t>
@@ -14175,7 +14107,6 @@
                 <w:rFonts w:ascii="Verdana" w:eastAsia="Times New Roman" w:hAnsi="Verdana" w:cs="Arial"/>
                 <w:sz w:val="16"/>
                 <w:szCs w:val="16"/>
-                <w:highlight w:val="yellow"/>
                 <w:lang w:eastAsia="nl-NL"/>
               </w:rPr>
             </w:pPr>
@@ -14200,7 +14131,6 @@
                 <w:rFonts w:ascii="Verdana" w:eastAsia="Times New Roman" w:hAnsi="Verdana" w:cs="Arial"/>
                 <w:sz w:val="16"/>
                 <w:szCs w:val="16"/>
-                <w:highlight w:val="yellow"/>
                 <w:lang w:eastAsia="nl-NL"/>
               </w:rPr>
             </w:pPr>
@@ -14224,16 +14154,14 @@
                 <w:rFonts w:ascii="Verdana" w:eastAsia="Times New Roman" w:hAnsi="Verdana" w:cs="Arial"/>
                 <w:sz w:val="16"/>
                 <w:szCs w:val="16"/>
-                <w:highlight w:val="yellow"/>
-                <w:lang w:eastAsia="nl-NL"/>
-              </w:rPr>
-            </w:pPr>
-            <w:r>
-              <w:rPr>
-                <w:rFonts w:ascii="Verdana" w:eastAsia="Times New Roman" w:hAnsi="Verdana" w:cs="Arial"/>
-                <w:sz w:val="16"/>
-                <w:szCs w:val="16"/>
-                <w:highlight w:val="yellow"/>
+                <w:lang w:eastAsia="nl-NL"/>
+              </w:rPr>
+            </w:pPr>
+            <w:r>
+              <w:rPr>
+                <w:rFonts w:ascii="Verdana" w:eastAsia="Times New Roman" w:hAnsi="Verdana" w:cs="Arial"/>
+                <w:sz w:val="16"/>
+                <w:szCs w:val="16"/>
                 <w:lang w:eastAsia="nl-NL"/>
               </w:rPr>
               <w:t>In het huidige IMKL 2015 model zit de afdekplaat als attribuut van de kabel(s).</w:t>
@@ -14245,16 +14173,14 @@
                 <w:rFonts w:ascii="Verdana" w:eastAsia="Times New Roman" w:hAnsi="Verdana" w:cs="Arial"/>
                 <w:sz w:val="16"/>
                 <w:szCs w:val="16"/>
-                <w:highlight w:val="yellow"/>
-                <w:lang w:eastAsia="nl-NL"/>
-              </w:rPr>
-            </w:pPr>
-            <w:r>
-              <w:rPr>
-                <w:rFonts w:ascii="Verdana" w:eastAsia="Times New Roman" w:hAnsi="Verdana" w:cs="Arial"/>
-                <w:sz w:val="16"/>
-                <w:szCs w:val="16"/>
-                <w:highlight w:val="yellow"/>
+                <w:lang w:eastAsia="nl-NL"/>
+              </w:rPr>
+            </w:pPr>
+            <w:r>
+              <w:rPr>
+                <w:rFonts w:ascii="Verdana" w:eastAsia="Times New Roman" w:hAnsi="Verdana" w:cs="Arial"/>
+                <w:sz w:val="16"/>
+                <w:szCs w:val="16"/>
                 <w:lang w:eastAsia="nl-NL"/>
               </w:rPr>
               <w:t>Doordat kabels deels onder een plaat en deels buiten de afdekplaat kunnen liggen of onder afdekplaten van verschillende materialen is het niet goed mogelijk om dit attribuut te vullen.</w:t>
@@ -14266,16 +14192,14 @@
                 <w:rFonts w:ascii="Verdana" w:eastAsia="Times New Roman" w:hAnsi="Verdana" w:cs="Arial"/>
                 <w:sz w:val="16"/>
                 <w:szCs w:val="16"/>
-                <w:highlight w:val="yellow"/>
-                <w:lang w:eastAsia="nl-NL"/>
-              </w:rPr>
-            </w:pPr>
-            <w:r>
-              <w:rPr>
-                <w:rFonts w:ascii="Verdana" w:eastAsia="Times New Roman" w:hAnsi="Verdana" w:cs="Arial"/>
-                <w:sz w:val="16"/>
-                <w:szCs w:val="16"/>
-                <w:highlight w:val="yellow"/>
+                <w:lang w:eastAsia="nl-NL"/>
+              </w:rPr>
+            </w:pPr>
+            <w:r>
+              <w:rPr>
+                <w:rFonts w:ascii="Verdana" w:eastAsia="Times New Roman" w:hAnsi="Verdana" w:cs="Arial"/>
+                <w:sz w:val="16"/>
+                <w:szCs w:val="16"/>
                 <w:lang w:eastAsia="nl-NL"/>
               </w:rPr>
               <w:t>De enige oplossing is het klippen van alle kabels gebaseerd op intersectie met afdekplaat in combi met de type afdekplaat.</w:t>
@@ -14287,16 +14211,14 @@
                 <w:rFonts w:ascii="Verdana" w:eastAsia="Times New Roman" w:hAnsi="Verdana" w:cs="Arial"/>
                 <w:sz w:val="16"/>
                 <w:szCs w:val="16"/>
-                <w:highlight w:val="yellow"/>
-                <w:lang w:eastAsia="nl-NL"/>
-              </w:rPr>
-            </w:pPr>
-            <w:r>
-              <w:rPr>
-                <w:rFonts w:ascii="Verdana" w:eastAsia="Times New Roman" w:hAnsi="Verdana" w:cs="Arial"/>
-                <w:sz w:val="16"/>
-                <w:szCs w:val="16"/>
-                <w:highlight w:val="yellow"/>
+                <w:lang w:eastAsia="nl-NL"/>
+              </w:rPr>
+            </w:pPr>
+            <w:r>
+              <w:rPr>
+                <w:rFonts w:ascii="Verdana" w:eastAsia="Times New Roman" w:hAnsi="Verdana" w:cs="Arial"/>
+                <w:sz w:val="16"/>
+                <w:szCs w:val="16"/>
                 <w:lang w:eastAsia="nl-NL"/>
               </w:rPr>
               <w:t>Is het mogelijk om deze wens mee te nemen in de verdere ontwikkeling van het model?</w:t>
@@ -14308,16 +14230,14 @@
                 <w:rFonts w:ascii="Verdana" w:eastAsia="Times New Roman" w:hAnsi="Verdana" w:cs="Arial"/>
                 <w:sz w:val="16"/>
                 <w:szCs w:val="16"/>
-                <w:highlight w:val="yellow"/>
-                <w:lang w:eastAsia="nl-NL"/>
-              </w:rPr>
-            </w:pPr>
-            <w:r>
-              <w:rPr>
-                <w:rFonts w:ascii="Verdana" w:eastAsia="Times New Roman" w:hAnsi="Verdana" w:cs="Arial"/>
-                <w:sz w:val="16"/>
-                <w:szCs w:val="16"/>
-                <w:highlight w:val="yellow"/>
+                <w:lang w:eastAsia="nl-NL"/>
+              </w:rPr>
+            </w:pPr>
+            <w:r>
+              <w:rPr>
+                <w:rFonts w:ascii="Verdana" w:eastAsia="Times New Roman" w:hAnsi="Verdana" w:cs="Arial"/>
+                <w:sz w:val="16"/>
+                <w:szCs w:val="16"/>
                 <w:lang w:eastAsia="nl-NL"/>
               </w:rPr>
               <w:t>Dus het apart modelleren van de afdekplaat (</w:t>
@@ -14328,7 +14248,6 @@
                 <w:rFonts w:ascii="Verdana" w:eastAsia="Times New Roman" w:hAnsi="Verdana" w:cs="Arial"/>
                 <w:sz w:val="16"/>
                 <w:szCs w:val="16"/>
-                <w:highlight w:val="yellow"/>
                 <w:lang w:eastAsia="nl-NL"/>
               </w:rPr>
               <w:t>Warningtype</w:t>
@@ -14339,7 +14258,6 @@
                 <w:rFonts w:ascii="Verdana" w:eastAsia="Times New Roman" w:hAnsi="Verdana" w:cs="Arial"/>
                 <w:sz w:val="16"/>
                 <w:szCs w:val="16"/>
-                <w:highlight w:val="yellow"/>
                 <w:lang w:eastAsia="nl-NL"/>
               </w:rPr>
               <w:t>) als eigen vlak object (of lijn met een breedte)</w:t>
@@ -14352,7 +14270,6 @@
                 <w:rFonts w:ascii="Verdana" w:eastAsia="Times New Roman" w:hAnsi="Verdana" w:cs="Arial"/>
                 <w:sz w:val="16"/>
                 <w:szCs w:val="16"/>
-                <w:highlight w:val="yellow"/>
                 <w:lang w:eastAsia="nl-NL"/>
               </w:rPr>
             </w:pPr>
@@ -14377,7 +14294,6 @@
                 <w:rFonts w:ascii="Verdana" w:eastAsia="Times New Roman" w:hAnsi="Verdana" w:cs="Arial"/>
                 <w:sz w:val="16"/>
                 <w:szCs w:val="16"/>
-                <w:highlight w:val="yellow"/>
                 <w:lang w:eastAsia="nl-NL"/>
               </w:rPr>
             </w:pPr>
@@ -14400,16 +14316,14 @@
                 <w:rFonts w:ascii="Verdana" w:eastAsia="Times New Roman" w:hAnsi="Verdana" w:cs="Arial"/>
                 <w:sz w:val="16"/>
                 <w:szCs w:val="16"/>
-                <w:highlight w:val="yellow"/>
-                <w:lang w:eastAsia="nl-NL"/>
-              </w:rPr>
-            </w:pPr>
-            <w:r>
-              <w:rPr>
-                <w:rFonts w:ascii="Verdana" w:eastAsia="Times New Roman" w:hAnsi="Verdana" w:cs="Arial"/>
-                <w:sz w:val="16"/>
-                <w:szCs w:val="16"/>
-                <w:highlight w:val="yellow"/>
+                <w:lang w:eastAsia="nl-NL"/>
+              </w:rPr>
+            </w:pPr>
+            <w:r>
+              <w:rPr>
+                <w:rFonts w:ascii="Verdana" w:eastAsia="Times New Roman" w:hAnsi="Verdana" w:cs="Arial"/>
+                <w:sz w:val="16"/>
+                <w:szCs w:val="16"/>
                 <w:lang w:eastAsia="nl-NL"/>
               </w:rPr>
               <w:t xml:space="preserve">Het attribuut </w:t>
@@ -14420,7 +14334,6 @@
                 <w:rFonts w:ascii="Verdana" w:eastAsia="Times New Roman" w:hAnsi="Verdana" w:cs="Arial"/>
                 <w:sz w:val="16"/>
                 <w:szCs w:val="16"/>
-                <w:highlight w:val="yellow"/>
                 <w:lang w:eastAsia="nl-NL"/>
               </w:rPr>
               <w:t>warningType</w:t>
@@ -14431,7 +14344,6 @@
                 <w:rFonts w:ascii="Verdana" w:eastAsia="Times New Roman" w:hAnsi="Verdana" w:cs="Arial"/>
                 <w:sz w:val="16"/>
                 <w:szCs w:val="16"/>
-                <w:highlight w:val="yellow"/>
                 <w:lang w:eastAsia="nl-NL"/>
               </w:rPr>
               <w:t xml:space="preserve"> bij o.a. kabels heeft de mogelijke waarden: betonnen plaveisel, lint of net.</w:t>
@@ -14444,40 +14356,36 @@
                 <w:rFonts w:ascii="Verdana" w:eastAsia="Times New Roman" w:hAnsi="Verdana" w:cs="Arial"/>
                 <w:sz w:val="16"/>
                 <w:szCs w:val="16"/>
-                <w:highlight w:val="yellow"/>
-                <w:lang w:eastAsia="nl-NL"/>
-              </w:rPr>
-            </w:pPr>
-          </w:p>
-          <w:p>
-            <w:pPr>
-              <w:spacing w:after="0" w:line="240" w:lineRule="auto"/>
-              <w:rPr>
-                <w:rFonts w:ascii="Verdana" w:eastAsia="Times New Roman" w:hAnsi="Verdana" w:cs="Arial"/>
-                <w:sz w:val="16"/>
-                <w:szCs w:val="16"/>
-                <w:highlight w:val="yellow"/>
-                <w:lang w:eastAsia="nl-NL"/>
-              </w:rPr>
-            </w:pPr>
-          </w:p>
-          <w:p>
-            <w:pPr>
-              <w:spacing w:after="0" w:line="240" w:lineRule="auto"/>
-              <w:rPr>
-                <w:rFonts w:ascii="Verdana" w:eastAsia="Times New Roman" w:hAnsi="Verdana" w:cs="Arial"/>
-                <w:sz w:val="16"/>
-                <w:szCs w:val="16"/>
-                <w:highlight w:val="yellow"/>
-                <w:lang w:eastAsia="nl-NL"/>
-              </w:rPr>
-            </w:pPr>
-            <w:r>
-              <w:rPr>
-                <w:rFonts w:ascii="Verdana" w:eastAsia="Times New Roman" w:hAnsi="Verdana" w:cs="Arial"/>
-                <w:sz w:val="16"/>
-                <w:szCs w:val="16"/>
-                <w:highlight w:val="yellow"/>
+                <w:lang w:eastAsia="nl-NL"/>
+              </w:rPr>
+            </w:pPr>
+          </w:p>
+          <w:p>
+            <w:pPr>
+              <w:spacing w:after="0" w:line="240" w:lineRule="auto"/>
+              <w:rPr>
+                <w:rFonts w:ascii="Verdana" w:eastAsia="Times New Roman" w:hAnsi="Verdana" w:cs="Arial"/>
+                <w:sz w:val="16"/>
+                <w:szCs w:val="16"/>
+                <w:lang w:eastAsia="nl-NL"/>
+              </w:rPr>
+            </w:pPr>
+          </w:p>
+          <w:p>
+            <w:pPr>
+              <w:spacing w:after="0" w:line="240" w:lineRule="auto"/>
+              <w:rPr>
+                <w:rFonts w:ascii="Verdana" w:eastAsia="Times New Roman" w:hAnsi="Verdana" w:cs="Arial"/>
+                <w:sz w:val="16"/>
+                <w:szCs w:val="16"/>
+                <w:lang w:eastAsia="nl-NL"/>
+              </w:rPr>
+            </w:pPr>
+            <w:r>
+              <w:rPr>
+                <w:rFonts w:ascii="Verdana" w:eastAsia="Times New Roman" w:hAnsi="Verdana" w:cs="Arial"/>
+                <w:sz w:val="16"/>
+                <w:szCs w:val="16"/>
                 <w:lang w:eastAsia="nl-NL"/>
               </w:rPr>
               <w:t>Afdekplaten komt alleen voor bij Telecom als ‘</w:t>
@@ -14488,7 +14396,6 @@
                 <w:rFonts w:ascii="Verdana" w:eastAsia="Times New Roman" w:hAnsi="Verdana" w:cs="Arial"/>
                 <w:sz w:val="16"/>
                 <w:szCs w:val="16"/>
-                <w:highlight w:val="yellow"/>
                 <w:lang w:eastAsia="nl-NL"/>
               </w:rPr>
               <w:t>appurtenanceTypeValue</w:t>
@@ -14499,7 +14406,6 @@
                 <w:rFonts w:ascii="Verdana" w:eastAsia="Times New Roman" w:hAnsi="Verdana" w:cs="Arial"/>
                 <w:sz w:val="16"/>
                 <w:szCs w:val="16"/>
-                <w:highlight w:val="yellow"/>
                 <w:lang w:eastAsia="nl-NL"/>
               </w:rPr>
               <w:t>’ (type leidingelement).</w:t>
@@ -14509,7 +14415,6 @@
                 <w:rFonts w:ascii="Verdana" w:eastAsia="Times New Roman" w:hAnsi="Verdana" w:cs="Arial"/>
                 <w:sz w:val="16"/>
                 <w:szCs w:val="16"/>
-                <w:highlight w:val="yellow"/>
                 <w:lang w:eastAsia="nl-NL"/>
               </w:rPr>
               <w:t xml:space="preserve"> Hier is het dus al een apart object dat verplicht als punt en optioneel een extra vlak geometrie kan hebben.</w:t>
@@ -14522,28 +14427,25 @@
                 <w:rFonts w:ascii="Verdana" w:eastAsia="Times New Roman" w:hAnsi="Verdana" w:cs="Arial"/>
                 <w:sz w:val="16"/>
                 <w:szCs w:val="16"/>
-                <w:highlight w:val="yellow"/>
-                <w:lang w:eastAsia="nl-NL"/>
-              </w:rPr>
-            </w:pPr>
-          </w:p>
-          <w:p>
-            <w:pPr>
-              <w:spacing w:after="0" w:line="240" w:lineRule="auto"/>
-              <w:rPr>
-                <w:rFonts w:ascii="Verdana" w:eastAsia="Times New Roman" w:hAnsi="Verdana" w:cs="Arial"/>
-                <w:sz w:val="16"/>
-                <w:szCs w:val="16"/>
-                <w:highlight w:val="yellow"/>
-                <w:lang w:eastAsia="nl-NL"/>
-              </w:rPr>
-            </w:pPr>
-            <w:r>
-              <w:rPr>
-                <w:rFonts w:ascii="Verdana" w:eastAsia="Times New Roman" w:hAnsi="Verdana" w:cs="Arial"/>
-                <w:sz w:val="16"/>
-                <w:szCs w:val="16"/>
-                <w:highlight w:val="yellow"/>
+                <w:lang w:eastAsia="nl-NL"/>
+              </w:rPr>
+            </w:pPr>
+          </w:p>
+          <w:p>
+            <w:pPr>
+              <w:spacing w:after="0" w:line="240" w:lineRule="auto"/>
+              <w:rPr>
+                <w:rFonts w:ascii="Verdana" w:eastAsia="Times New Roman" w:hAnsi="Verdana" w:cs="Arial"/>
+                <w:sz w:val="16"/>
+                <w:szCs w:val="16"/>
+                <w:lang w:eastAsia="nl-NL"/>
+              </w:rPr>
+            </w:pPr>
+            <w:r>
+              <w:rPr>
+                <w:rFonts w:ascii="Verdana" w:eastAsia="Times New Roman" w:hAnsi="Verdana" w:cs="Arial"/>
+                <w:sz w:val="16"/>
+                <w:szCs w:val="16"/>
                 <w:lang w:eastAsia="nl-NL"/>
               </w:rPr>
               <w:t>Voorstel om ‘afdekplaten’</w:t>
@@ -14553,7 +14455,6 @@
                 <w:rFonts w:ascii="Verdana" w:eastAsia="Times New Roman" w:hAnsi="Verdana" w:cs="Arial"/>
                 <w:sz w:val="16"/>
                 <w:szCs w:val="16"/>
-                <w:highlight w:val="yellow"/>
                 <w:lang w:eastAsia="nl-NL"/>
               </w:rPr>
               <w:t xml:space="preserve"> als type </w:t>
@@ -14564,7 +14465,6 @@
                 <w:rFonts w:ascii="Verdana" w:eastAsia="Times New Roman" w:hAnsi="Verdana" w:cs="Arial"/>
                 <w:sz w:val="16"/>
                 <w:szCs w:val="16"/>
-                <w:highlight w:val="yellow"/>
                 <w:lang w:eastAsia="nl-NL"/>
               </w:rPr>
               <w:t>appurtenance</w:t>
@@ -14575,7 +14475,6 @@
                 <w:rFonts w:ascii="Verdana" w:eastAsia="Times New Roman" w:hAnsi="Verdana" w:cs="Arial"/>
                 <w:sz w:val="16"/>
                 <w:szCs w:val="16"/>
-                <w:highlight w:val="yellow"/>
                 <w:lang w:eastAsia="nl-NL"/>
               </w:rPr>
               <w:t xml:space="preserve"> </w:t>
@@ -14585,7 +14484,6 @@
                 <w:rFonts w:ascii="Verdana" w:eastAsia="Times New Roman" w:hAnsi="Verdana" w:cs="Arial"/>
                 <w:sz w:val="16"/>
                 <w:szCs w:val="16"/>
-                <w:highlight w:val="yellow"/>
                 <w:lang w:eastAsia="nl-NL"/>
               </w:rPr>
               <w:t>bij</w:t>
@@ -14595,7 +14493,6 @@
                 <w:rFonts w:ascii="Verdana" w:eastAsia="Times New Roman" w:hAnsi="Verdana" w:cs="Arial"/>
                 <w:sz w:val="16"/>
                 <w:szCs w:val="16"/>
-                <w:highlight w:val="yellow"/>
                 <w:lang w:eastAsia="nl-NL"/>
               </w:rPr>
               <w:t xml:space="preserve"> alle kabel en leidingtypen toe te staan</w:t>
@@ -14605,7 +14502,6 @@
                 <w:rFonts w:ascii="Verdana" w:eastAsia="Times New Roman" w:hAnsi="Verdana" w:cs="Arial"/>
                 <w:sz w:val="16"/>
                 <w:szCs w:val="16"/>
-                <w:highlight w:val="yellow"/>
                 <w:lang w:eastAsia="nl-NL"/>
               </w:rPr>
               <w:t xml:space="preserve"> </w:t>
@@ -14615,7 +14511,6 @@
                 <w:rFonts w:ascii="Verdana" w:eastAsia="Times New Roman" w:hAnsi="Verdana" w:cs="Arial"/>
                 <w:sz w:val="16"/>
                 <w:szCs w:val="16"/>
-                <w:highlight w:val="yellow"/>
                 <w:lang w:eastAsia="nl-NL"/>
               </w:rPr>
               <w:t>(</w:t>
@@ -14625,7 +14520,6 @@
                 <w:rFonts w:ascii="Verdana" w:eastAsia="Times New Roman" w:hAnsi="Verdana" w:cs="Arial"/>
                 <w:sz w:val="16"/>
                 <w:szCs w:val="16"/>
-                <w:highlight w:val="yellow"/>
                 <w:lang w:eastAsia="nl-NL"/>
               </w:rPr>
               <w:t xml:space="preserve">Elektriciteit, </w:t>
@@ -14635,7 +14529,6 @@
                 <w:rFonts w:ascii="Verdana" w:eastAsia="Times New Roman" w:hAnsi="Verdana" w:cs="Arial"/>
                 <w:sz w:val="16"/>
                 <w:szCs w:val="16"/>
-                <w:highlight w:val="yellow"/>
                 <w:lang w:eastAsia="nl-NL"/>
               </w:rPr>
               <w:t>Riool, Olie/gas, Water, Thermische, Overig</w:t>
@@ -14648,19 +14541,17 @@
                 <w:rFonts w:ascii="Verdana" w:eastAsia="Times New Roman" w:hAnsi="Verdana" w:cs="Arial"/>
                 <w:sz w:val="16"/>
                 <w:szCs w:val="16"/>
-                <w:highlight w:val="yellow"/>
-                <w:lang w:eastAsia="nl-NL"/>
-              </w:rPr>
-            </w:pPr>
-          </w:p>
-          <w:p>
-            <w:pPr>
-              <w:spacing w:after="0" w:line="240" w:lineRule="auto"/>
-              <w:rPr>
-                <w:rFonts w:ascii="Verdana" w:eastAsia="Times New Roman" w:hAnsi="Verdana" w:cs="Arial"/>
-                <w:sz w:val="16"/>
-                <w:szCs w:val="16"/>
-                <w:highlight w:val="yellow"/>
+                <w:lang w:eastAsia="nl-NL"/>
+              </w:rPr>
+            </w:pPr>
+          </w:p>
+          <w:p>
+            <w:pPr>
+              <w:spacing w:after="0" w:line="240" w:lineRule="auto"/>
+              <w:rPr>
+                <w:rFonts w:ascii="Verdana" w:eastAsia="Times New Roman" w:hAnsi="Verdana" w:cs="Arial"/>
+                <w:sz w:val="16"/>
+                <w:szCs w:val="16"/>
                 <w:lang w:eastAsia="nl-NL"/>
               </w:rPr>
             </w:pPr>
@@ -15889,19 +15780,8 @@
                 <w:szCs w:val="16"/>
                 <w:lang w:eastAsia="nl-NL"/>
               </w:rPr>
-              <w:t xml:space="preserve">Veranderd in </w:t>
-            </w:r>
-            <w:proofErr w:type="spellStart"/>
-            <w:r>
-              <w:rPr>
-                <w:rFonts w:ascii="Verdana" w:eastAsia="Times New Roman" w:hAnsi="Verdana" w:cs="Arial"/>
-                <w:sz w:val="16"/>
-                <w:szCs w:val="16"/>
-                <w:lang w:eastAsia="nl-NL"/>
-              </w:rPr>
-              <w:t>BedrijfNaamAdresGegevens</w:t>
-            </w:r>
-            <w:proofErr w:type="spellEnd"/>
+              <w:t>Zijn nu verschillend</w:t>
+            </w:r>
           </w:p>
         </w:tc>
         <w:tc>
@@ -16505,8 +16385,19 @@
                 <w:szCs w:val="16"/>
                 <w:lang w:eastAsia="nl-NL"/>
               </w:rPr>
-              <w:t>In onderzoek</w:t>
-            </w:r>
+              <w:t xml:space="preserve">Is veranderd in </w:t>
+            </w:r>
+            <w:proofErr w:type="spellStart"/>
+            <w:r>
+              <w:rPr>
+                <w:rFonts w:ascii="Verdana" w:eastAsia="Times New Roman" w:hAnsi="Verdana" w:cs="Arial"/>
+                <w:sz w:val="16"/>
+                <w:szCs w:val="16"/>
+                <w:lang w:eastAsia="nl-NL"/>
+              </w:rPr>
+              <w:t>BAGidAdresseerbaarobject</w:t>
+            </w:r>
+            <w:proofErr w:type="spellEnd"/>
           </w:p>
         </w:tc>
         <w:tc>
@@ -16530,6 +16421,15 @@
                 <w:lang w:eastAsia="nl-NL"/>
               </w:rPr>
             </w:pPr>
+            <w:r>
+              <w:rPr>
+                <w:rFonts w:ascii="Verdana" w:eastAsia="Times New Roman" w:hAnsi="Verdana" w:cs="Arial"/>
+                <w:sz w:val="16"/>
+                <w:szCs w:val="16"/>
+                <w:lang w:eastAsia="nl-NL"/>
+              </w:rPr>
+              <w:t>v</w:t>
+            </w:r>
           </w:p>
         </w:tc>
       </w:tr>
@@ -16670,6 +16570,7 @@
                 <w:szCs w:val="16"/>
                 <w:lang w:eastAsia="nl-NL"/>
               </w:rPr>
+              <w:lastRenderedPageBreak/>
               <w:t>bestandLocatie</w:t>
             </w:r>
             <w:proofErr w:type="spellEnd"/>
@@ -16765,6 +16666,7 @@
                 <w:szCs w:val="16"/>
                 <w:lang w:eastAsia="nl-NL"/>
               </w:rPr>
+              <w:lastRenderedPageBreak/>
               <w:t>constraint</w:t>
             </w:r>
             <w:proofErr w:type="spellEnd"/>
@@ -16798,10 +16700,9 @@
                 <w:szCs w:val="16"/>
                 <w:lang w:eastAsia="nl-NL"/>
               </w:rPr>
+              <w:lastRenderedPageBreak/>
               <w:t>v</w:t>
             </w:r>
-            <w:bookmarkStart w:id="0" w:name="_GoBack"/>
-            <w:bookmarkEnd w:id="0"/>
           </w:p>
         </w:tc>
       </w:tr>

</xml_diff>